<commit_message>
Delete some useless cards
</commit_message>
<xml_diff>
--- a/Notes & Flashcards/Physics (AQA)/U9 - Astrophysics/Flashcards.docx
+++ b/Notes & Flashcards/Physics (AQA)/U9 - Astrophysics/Flashcards.docx
@@ -541,14 +541,7 @@
                 <w:rFonts w:ascii="Calibri" w:eastAsia="Proxima Nova" w:hAnsi="Calibri" w:cs="Calibri"/>
                 <w:b/>
               </w:rPr>
-              <w:t>What are the 3 ca</w:t>
-            </w:r>
-            <w:r>
-              <w:rPr>
-                <w:rFonts w:ascii="Calibri" w:eastAsia="Proxima Nova" w:hAnsi="Calibri" w:cs="Calibri"/>
-                <w:b/>
-              </w:rPr>
-              <w:t>ses for objects lying along the principal axis?</w:t>
+              <w:t>What are the 3 cases for objects lying along the principal axis?</w:t>
             </w:r>
           </w:p>
         </w:tc>
@@ -998,13 +991,7 @@
               <w:rPr>
                 <w:rFonts w:ascii="Calibri" w:eastAsia="Proxima Nova" w:hAnsi="Calibri" w:cs="Calibri"/>
               </w:rPr>
-              <w:t>The closer it is to the principal focus (yet &gt; the focal leng</w:t>
-            </w:r>
-            <w:r>
-              <w:rPr>
-                <w:rFonts w:ascii="Calibri" w:eastAsia="Proxima Nova" w:hAnsi="Calibri" w:cs="Calibri"/>
-              </w:rPr>
-              <w:t>th) the further a clear image is formed by the lens.</w:t>
+              <w:t>The closer it is to the principal focus (yet &gt; the focal length) the further a clear image is formed by the lens.</w:t>
             </w:r>
           </w:p>
           <w:p>
@@ -1248,13 +1235,7 @@
               <w:rPr>
                 <w:rFonts w:ascii="Calibri" w:eastAsia="Proxima Nova" w:hAnsi="Calibri" w:cs="Calibri"/>
               </w:rPr>
-              <w:t>Magnified, virt</w:t>
-            </w:r>
-            <w:r>
-              <w:rPr>
-                <w:rFonts w:ascii="Calibri" w:eastAsia="Proxima Nova" w:hAnsi="Calibri" w:cs="Calibri"/>
-              </w:rPr>
-              <w:t>ual, and inverted from eyepiece lens.</w:t>
+              <w:t>Magnified, virtual, and inverted from eyepiece lens.</w:t>
             </w:r>
           </w:p>
           <w:p>
@@ -1335,13 +1316,7 @@
               <w:rPr>
                 <w:rFonts w:ascii="Calibri" w:eastAsia="Proxima Nova" w:hAnsi="Calibri" w:cs="Calibri"/>
               </w:rPr>
-              <w:t>When the distance between the lenses is the</w:t>
-            </w:r>
-            <w:r>
-              <w:rPr>
-                <w:rFonts w:ascii="Calibri" w:eastAsia="Proxima Nova" w:hAnsi="Calibri" w:cs="Calibri"/>
-              </w:rPr>
-              <w:t xml:space="preserve"> sum of their focal lengths (i.e., focal points coincide).</w:t>
+              <w:t>When the distance between the lenses is the sum of their focal lengths (i.e., focal points coincide).</w:t>
             </w:r>
           </w:p>
           <w:p>
@@ -1452,14 +1427,7 @@
                 <w:b/>
               </w:rPr>
               <w:lastRenderedPageBreak/>
-              <w:t>Describe the light rays from dis</w:t>
-            </w:r>
-            <w:r>
-              <w:rPr>
-                <w:rFonts w:ascii="Calibri" w:eastAsia="Proxima Nova" w:hAnsi="Calibri" w:cs="Calibri"/>
-                <w:b/>
-              </w:rPr>
-              <w:t>tant objects</w:t>
+              <w:t>Describe the light rays from distant objects</w:t>
             </w:r>
           </w:p>
         </w:tc>
@@ -1799,14 +1767,7 @@
                 <w:rFonts w:ascii="Calibri" w:eastAsia="Nova Mono" w:hAnsi="Calibri" w:cs="Calibri"/>
                 <w:i/>
               </w:rPr>
-              <w:t>You can derive the second relationship by using the diagram below. Note: small angle is applied here since the angle</w:t>
-            </w:r>
-            <w:r>
-              <w:rPr>
-                <w:rFonts w:ascii="Calibri" w:eastAsia="Nova Mono" w:hAnsi="Calibri" w:cs="Calibri"/>
-                <w:i/>
-              </w:rPr>
-              <w:t>s ≤ 10°.</w:t>
+              <w:t>You can derive the second relationship by using the diagram below. Note: small angle is applied here since the angles ≤ 10°.</w:t>
             </w:r>
           </w:p>
           <w:p>
@@ -2250,14 +2211,7 @@
                 <w:rFonts w:ascii="Calibri" w:eastAsia="Proxima Nova" w:hAnsi="Calibri" w:cs="Calibri"/>
                 <w:i/>
               </w:rPr>
-              <w:t>Rays parallel to the princ</w:t>
-            </w:r>
-            <w:r>
-              <w:rPr>
-                <w:rFonts w:ascii="Calibri" w:eastAsia="Proxima Nova" w:hAnsi="Calibri" w:cs="Calibri"/>
-                <w:i/>
-              </w:rPr>
-              <w:t>ipal axis meet at the principal focus. All others are reflected to another point on the focal plane.</w:t>
+              <w:t>Rays parallel to the principal axis meet at the principal focus. All others are reflected to another point on the focal plane.</w:t>
             </w:r>
           </w:p>
         </w:tc>
@@ -3149,14 +3103,7 @@
                 <w:rFonts w:ascii="Calibri" w:eastAsia="Proxima Nova" w:hAnsi="Calibri" w:cs="Calibri"/>
                 <w:i/>
               </w:rPr>
-              <w:t>Shorter wavelengths are refracted more as you can imagine them jiggling and interacting more because they have a higher energy, so th</w:t>
-            </w:r>
-            <w:r>
-              <w:rPr>
-                <w:rFonts w:ascii="Calibri" w:eastAsia="Proxima Nova" w:hAnsi="Calibri" w:cs="Calibri"/>
-                <w:i/>
-              </w:rPr>
-              <w:t>ey will bend more.</w:t>
+              <w:t>Shorter wavelengths are refracted more as you can imagine them jiggling and interacting more because they have a higher energy, so they will bend more.</w:t>
             </w:r>
           </w:p>
         </w:tc>
@@ -3401,14 +3348,7 @@
                 <w:rFonts w:ascii="Calibri" w:eastAsia="Proxima Nova" w:hAnsi="Calibri" w:cs="Calibri"/>
                 <w:i/>
               </w:rPr>
-              <w:t>This is less important for x-rays / gamma ray telesco</w:t>
-            </w:r>
-            <w:r>
-              <w:rPr>
-                <w:rFonts w:ascii="Calibri" w:eastAsia="Proxima Nova" w:hAnsi="Calibri" w:cs="Calibri"/>
-                <w:i/>
-              </w:rPr>
-              <w:t>pes due to the wave’s small wavelength.</w:t>
+              <w:t>This is less important for x-rays / gamma ray telescopes due to the wave’s small wavelength.</w:t>
             </w:r>
           </w:p>
         </w:tc>
@@ -3539,14 +3479,7 @@
                 <w:rFonts w:ascii="Calibri" w:eastAsia="Proxima Nova" w:hAnsi="Calibri" w:cs="Calibri"/>
                 <w:i/>
               </w:rPr>
-              <w:t>This still ap</w:t>
-            </w:r>
-            <w:r>
-              <w:rPr>
-                <w:rFonts w:ascii="Calibri" w:eastAsia="Proxima Nova" w:hAnsi="Calibri" w:cs="Calibri"/>
-                <w:i/>
-              </w:rPr>
-              <w:t>plies to detailed visible objects like lunar crates. It’s interesting to note that around half the stars in the night sky we see are collections of two or more stars yet our eyes see them as a single star since the angle is too small to resolve.</w:t>
+              <w:t>This still applies to detailed visible objects like lunar crates. It’s interesting to note that around half the stars in the night sky we see are collections of two or more stars yet our eyes see them as a single star since the angle is too small to resolve.</w:t>
             </w:r>
           </w:p>
         </w:tc>
@@ -3577,14 +3510,7 @@
                 <w:b/>
               </w:rPr>
               <w:lastRenderedPageBreak/>
-              <w:t xml:space="preserve">How does </w:t>
-            </w:r>
-            <w:r>
-              <w:rPr>
-                <w:rFonts w:ascii="Calibri" w:eastAsia="Proxima Nova" w:hAnsi="Calibri" w:cs="Calibri"/>
-                <w:b/>
-              </w:rPr>
-              <w:t>atmospheric refraction affect angular separation?</w:t>
+              <w:t>How does atmospheric refraction affect angular separation?</w:t>
             </w:r>
           </w:p>
         </w:tc>
@@ -3877,13 +3803,7 @@
               <w:rPr>
                 <w:rFonts w:ascii="Calibri" w:eastAsia="Proxima Nova" w:hAnsi="Calibri" w:cs="Calibri"/>
               </w:rPr>
-              <w:t xml:space="preserve">CCD is more expensive than normal </w:t>
-            </w:r>
-            <w:r>
-              <w:rPr>
-                <w:rFonts w:ascii="Calibri" w:eastAsia="Proxima Nova" w:hAnsi="Calibri" w:cs="Calibri"/>
-              </w:rPr>
-              <w:t>cameras</w:t>
+              <w:t>CCD is more expensive than normal cameras</w:t>
             </w:r>
           </w:p>
           <w:p>
@@ -4148,13 +4068,7 @@
               <w:rPr>
                 <w:rFonts w:ascii="Calibri" w:eastAsia="Proxima Nova" w:hAnsi="Calibri" w:cs="Calibri"/>
               </w:rPr>
-              <w:t xml:space="preserve"> have to be high and dry to pre</w:t>
-            </w:r>
-            <w:r>
-              <w:rPr>
-                <w:rFonts w:ascii="Calibri" w:eastAsia="Proxima Nova" w:hAnsi="Calibri" w:cs="Calibri"/>
-              </w:rPr>
-              <w:t>vent water vapour absorbing IR.</w:t>
+              <w:t xml:space="preserve"> have to be high and dry to prevent water vapour absorbing IR.</w:t>
             </w:r>
           </w:p>
         </w:tc>
@@ -4575,13 +4489,7 @@
               <w:rPr>
                 <w:rFonts w:ascii="Calibri" w:eastAsia="Proxima Nova" w:hAnsi="Calibri" w:cs="Calibri"/>
               </w:rPr>
-              <w:t>For stars that are close enough to see movement</w:t>
-            </w:r>
-            <w:r>
-              <w:rPr>
-                <w:rFonts w:ascii="Calibri" w:eastAsia="Proxima Nova" w:hAnsi="Calibri" w:cs="Calibri"/>
-              </w:rPr>
-              <w:t>.</w:t>
+              <w:t>For stars that are close enough to see movement.</w:t>
             </w:r>
           </w:p>
           <w:p>
@@ -4861,13 +4769,7 @@
               <w:rPr>
                 <w:rFonts w:ascii="Calibri" w:eastAsia="Proxima Nova" w:hAnsi="Calibri" w:cs="Calibri"/>
               </w:rPr>
-              <w:t xml:space="preserve">Intensity </w:t>
-            </w:r>
-            <w:r>
-              <w:rPr>
-                <w:rFonts w:ascii="Calibri" w:eastAsia="Proxima Nova" w:hAnsi="Calibri" w:cs="Calibri"/>
-              </w:rPr>
-              <w:t>of Star = Power / 4πd</w:t>
+              <w:t>Intensity of Star = Power / 4πd</w:t>
             </w:r>
             <w:r>
               <w:rPr>
@@ -5070,14 +4972,7 @@
                 <w:b/>
               </w:rPr>
               <w:lastRenderedPageBreak/>
-              <w:t>Why are stars</w:t>
-            </w:r>
-            <w:r>
-              <w:rPr>
-                <w:rFonts w:ascii="Calibri" w:eastAsia="Proxima Nova" w:hAnsi="Calibri" w:cs="Calibri"/>
-                <w:b/>
-              </w:rPr>
-              <w:t xml:space="preserve"> assumed to be black bodies?</w:t>
+              <w:t>Why are stars assumed to be black bodies?</w:t>
             </w:r>
           </w:p>
         </w:tc>
@@ -5528,13 +5423,7 @@
               <w:rPr>
                 <w:rFonts w:ascii="Calibri" w:eastAsia="Proxima Nova" w:hAnsi="Calibri" w:cs="Calibri"/>
               </w:rPr>
-              <w:t>Absorption lines due to transition from n = 2 to a higher energy level in an hydrogen ato</w:t>
-            </w:r>
-            <w:r>
-              <w:rPr>
-                <w:rFonts w:ascii="Calibri" w:eastAsia="Proxima Nova" w:hAnsi="Calibri" w:cs="Calibri"/>
-              </w:rPr>
-              <w:t>m.</w:t>
+              <w:t>Absorption lines due to transition from n = 2 to a higher energy level in an hydrogen atom.</w:t>
             </w:r>
           </w:p>
           <w:p>
@@ -5750,14 +5639,7 @@
                 <w:rFonts w:ascii="Calibri" w:eastAsia="Proxima Nova" w:hAnsi="Calibri" w:cs="Calibri"/>
                 <w:b/>
               </w:rPr>
-              <w:t>Temperature / Thousands</w:t>
-            </w:r>
-            <w:r>
-              <w:rPr>
-                <w:rFonts w:ascii="Calibri" w:eastAsia="Proxima Nova" w:hAnsi="Calibri" w:cs="Calibri"/>
-                <w:b/>
-              </w:rPr>
-              <w:t xml:space="preserve"> of K</w:t>
+              <w:t>Temperature / Thousands of K</w:t>
             </w:r>
           </w:p>
         </w:tc>
@@ -6904,13 +6786,7 @@
               <w:rPr>
                 <w:rFonts w:ascii="Calibri" w:eastAsia="Proxima Nova" w:hAnsi="Calibri" w:cs="Calibri"/>
               </w:rPr>
-              <w:t>The Sun has spectral class of G and absolute magnitude of 4.8</w:t>
-            </w:r>
-            <w:r>
-              <w:rPr>
-                <w:rFonts w:ascii="Calibri" w:eastAsia="Proxima Nova" w:hAnsi="Calibri" w:cs="Calibri"/>
-              </w:rPr>
-              <w:t>.</w:t>
+              <w:t>The Sun has spectral class of G and absolute magnitude of 4.8.</w:t>
             </w:r>
           </w:p>
         </w:tc>
@@ -7072,14 +6948,7 @@
                 <w:rFonts w:ascii="Calibri" w:eastAsia="Proxima Nova" w:hAnsi="Calibri" w:cs="Calibri"/>
                 <w:b/>
               </w:rPr>
-              <w:t>How are main sequence star</w:t>
-            </w:r>
-            <w:r>
-              <w:rPr>
-                <w:rFonts w:ascii="Calibri" w:eastAsia="Proxima Nova" w:hAnsi="Calibri" w:cs="Calibri"/>
-                <w:b/>
-              </w:rPr>
-              <w:t>s in equilibrium?</w:t>
+              <w:t>How are main sequence stars in equilibrium?</w:t>
             </w:r>
           </w:p>
         </w:tc>
@@ -7309,13 +7178,7 @@
               <w:rPr>
                 <w:rFonts w:ascii="Calibri" w:eastAsia="Proxima Nova" w:hAnsi="Calibri" w:cs="Calibri"/>
               </w:rPr>
-              <w:t>A star whos</w:t>
-            </w:r>
-            <w:r>
-              <w:rPr>
-                <w:rFonts w:ascii="Calibri" w:eastAsia="Proxima Nova" w:hAnsi="Calibri" w:cs="Calibri"/>
-              </w:rPr>
-              <w:t>e luminosity varies.</w:t>
+              <w:t>A star whose luminosity varies.</w:t>
             </w:r>
           </w:p>
           <w:p>
@@ -7613,13 +7476,7 @@
               <w:rPr>
                 <w:rFonts w:ascii="Calibri" w:eastAsia="Proxima Nova" w:hAnsi="Calibri" w:cs="Calibri"/>
               </w:rPr>
-              <w:t>Leav</w:t>
-            </w:r>
-            <w:r>
-              <w:rPr>
-                <w:rFonts w:ascii="Calibri" w:eastAsia="Proxima Nova" w:hAnsi="Calibri" w:cs="Calibri"/>
-              </w:rPr>
-              <w:t>ing behind a neutron star or black hole.</w:t>
+              <w:t>Leaving behind a neutron star or black hole.</w:t>
             </w:r>
           </w:p>
         </w:tc>
@@ -8305,13 +8162,7 @@
                 <w:rFonts w:ascii="Calibri" w:eastAsia="Proxima Nova" w:hAnsi="Calibri" w:cs="Calibri"/>
               </w:rPr>
               <w:lastRenderedPageBreak/>
-              <w:t xml:space="preserve">Redshifts alternate between a minimum and maximum value (when the star is moving towards / away </w:t>
-            </w:r>
-            <w:r>
-              <w:rPr>
-                <w:rFonts w:ascii="Calibri" w:eastAsia="Proxima Nova" w:hAnsi="Calibri" w:cs="Calibri"/>
-              </w:rPr>
-              <w:t>from Earth).</w:t>
+              <w:t>Redshifts alternate between a minimum and maximum value (when the star is moving towards / away from Earth).</w:t>
             </w:r>
           </w:p>
           <w:p>
@@ -8350,14 +8201,7 @@
                 <w:rFonts w:ascii="Calibri" w:eastAsia="Proxima Nova" w:hAnsi="Calibri" w:cs="Calibri"/>
                 <w:i/>
               </w:rPr>
-              <w:t xml:space="preserve">It’s halfway when the stars are the same mass. Otherwise, they’ll move with different speeds and orbital radii (due to a barycentre) so greater Δλ for the faster, less </w:t>
-            </w:r>
-            <w:r>
-              <w:rPr>
-                <w:rFonts w:ascii="Calibri" w:eastAsia="Proxima Nova" w:hAnsi="Calibri" w:cs="Calibri"/>
-                <w:i/>
-              </w:rPr>
-              <w:t>massive, star.</w:t>
+              <w:t>It’s halfway when the stars are the same mass. Otherwise, they’ll move with different speeds and orbital radii (due to a barycentre) so greater Δλ for the faster, less massive, star.</w:t>
             </w:r>
           </w:p>
         </w:tc>
@@ -8525,13 +8369,7 @@
               <w:rPr>
                 <w:rFonts w:ascii="Calibri" w:eastAsia="Proxima Nova" w:hAnsi="Calibri" w:cs="Calibri"/>
               </w:rPr>
-              <w:t>It’s rough since we’ve assumed H is constant (which we cannot know for sure) and it’s based off redshift measurements in whi</w:t>
-            </w:r>
-            <w:r>
-              <w:rPr>
-                <w:rFonts w:ascii="Calibri" w:eastAsia="Proxima Nova" w:hAnsi="Calibri" w:cs="Calibri"/>
-              </w:rPr>
-              <w:t>ch v must be &lt;&lt; c.</w:t>
+              <w:t>It’s rough since we’ve assumed H is constant (which we cannot know for sure) and it’s based off redshift measurements in which v must be &lt;&lt; c.</w:t>
             </w:r>
           </w:p>
         </w:tc>
@@ -8747,13 +8585,7 @@
               <w:rPr>
                 <w:rFonts w:ascii="Calibri" w:eastAsia="Proxima Nova" w:hAnsi="Calibri" w:cs="Calibri"/>
               </w:rPr>
-              <w:t>Yet, the</w:t>
-            </w:r>
-            <w:r>
-              <w:rPr>
-                <w:rFonts w:ascii="Calibri" w:eastAsia="Proxima Nova" w:hAnsi="Calibri" w:cs="Calibri"/>
-              </w:rPr>
-              <w:t>re is some controversy surrounding this.</w:t>
+              <w:t>Yet, there is some controversy surrounding this.</w:t>
             </w:r>
           </w:p>
         </w:tc>
@@ -8994,68 +8826,6 @@
                 <w:rFonts w:ascii="Calibri" w:eastAsia="Proxima Nova" w:hAnsi="Calibri" w:cs="Calibri"/>
               </w:rPr>
               <w:t>Large redshift.</w:t>
-            </w:r>
-          </w:p>
-        </w:tc>
-      </w:tr>
-      <w:tr>
-        <w:tc>
-          <w:tcPr>
-            <w:tcW w:w="2925" w:type="dxa"/>
-            <w:shd w:val="clear" w:color="auto" w:fill="auto"/>
-            <w:tcMar>
-              <w:top w:w="100" w:type="dxa"/>
-              <w:left w:w="100" w:type="dxa"/>
-              <w:bottom w:w="100" w:type="dxa"/>
-              <w:right w:w="100" w:type="dxa"/>
-            </w:tcMar>
-          </w:tcPr>
-          <w:p>
-            <w:pPr>
-              <w:spacing w:line="240" w:lineRule="auto"/>
-              <w:rPr>
-                <w:rFonts w:ascii="Calibri" w:eastAsia="Proxima Nova" w:hAnsi="Calibri" w:cs="Calibri"/>
-                <w:b/>
-              </w:rPr>
-            </w:pPr>
-            <w:r>
-              <w:rPr>
-                <w:rFonts w:ascii="Calibri" w:eastAsia="Proxima Nova" w:hAnsi="Calibri" w:cs="Calibri"/>
-                <w:b/>
-              </w:rPr>
-              <w:t>W</w:t>
-            </w:r>
-            <w:r>
-              <w:rPr>
-                <w:rFonts w:ascii="Calibri" w:eastAsia="Proxima Nova" w:hAnsi="Calibri" w:cs="Calibri"/>
-                <w:b/>
-              </w:rPr>
-              <w:t>hy do quasars not pose a risk to us?</w:t>
-            </w:r>
-          </w:p>
-        </w:tc>
-        <w:tc>
-          <w:tcPr>
-            <w:tcW w:w="6405" w:type="dxa"/>
-            <w:shd w:val="clear" w:color="auto" w:fill="auto"/>
-            <w:tcMar>
-              <w:top w:w="100" w:type="dxa"/>
-              <w:left w:w="100" w:type="dxa"/>
-              <w:bottom w:w="100" w:type="dxa"/>
-              <w:right w:w="100" w:type="dxa"/>
-            </w:tcMar>
-          </w:tcPr>
-          <w:p>
-            <w:pPr>
-              <w:rPr>
-                <w:rFonts w:ascii="Calibri" w:eastAsia="Proxima Nova" w:hAnsi="Calibri" w:cs="Calibri"/>
-              </w:rPr>
-            </w:pPr>
-            <w:r>
-              <w:rPr>
-                <w:rFonts w:ascii="Calibri" w:eastAsia="Proxima Nova" w:hAnsi="Calibri" w:cs="Calibri"/>
-              </w:rPr>
-              <w:t>As not many stars remain near the Milky Way or Andromeda’s black holes.</w:t>
             </w:r>
           </w:p>
         </w:tc>

</xml_diff>